<commit_message>
Update Fluxograma do processo.docx
</commit_message>
<xml_diff>
--- a/Fluxograma do processo.docx
+++ b/Fluxograma do processo.docx
@@ -62,19 +62,7 @@
           <w:rPr>
             <w:rStyle w:val="Hyperlink"/>
           </w:rPr>
-          <w:t>https://www</w:t>
-        </w:r>
-        <w:r>
-          <w:rPr>
-            <w:rStyle w:val="Hyperlink"/>
-          </w:rPr>
-          <w:t>.</w:t>
-        </w:r>
-        <w:r>
-          <w:rPr>
-            <w:rStyle w:val="Hyperlink"/>
-          </w:rPr>
-          <w:t>deapoio.com.br/cursos/chama.php</w:t>
+          <w:t>https://www.deapoio.com.br/cursos/chama.php</w:t>
         </w:r>
       </w:hyperlink>
       <w:r>
@@ -4083,1782 +4071,6 @@
         <w:t>Não completei essa funcionalidade, pois pelo que entendi no e-mail só se os dados apresentassem configuração ela seria necessária.</w:t>
       </w:r>
     </w:p>
-    <w:p>
-      <w:r>
-        <w:br w:type="page"/>
-      </w:r>
-    </w:p>
-    <w:p>
-      <w:pPr>
-        <w:pStyle w:val="Ttulo1"/>
-      </w:pPr>
-      <w:r>
-        <w:t>Processo II - Só Procedural</w:t>
-      </w:r>
-    </w:p>
-    <w:p>
-      <w:r>
-        <w:rPr>
-          <w:noProof/>
-          <w:lang w:eastAsia="pt-BR"/>
-        </w:rPr>
-        <w:pict>
-          <v:shape id="_x0000_s1313" type="#_x0000_t34" style="position:absolute;margin-left:-139.7pt;margin-top:133.05pt;width:332.75pt;height:92.25pt;rotation:90;flip:x;z-index:251798016" o:connectortype="elbow" adj="21642,27664,-3340"/>
-        </w:pict>
-      </w:r>
-      <w:r>
-        <w:rPr>
-          <w:noProof/>
-          <w:lang w:eastAsia="pt-BR"/>
-        </w:rPr>
-        <w:pict>
-          <v:shape id="_x0000_s1356" type="#_x0000_t32" style="position:absolute;margin-left:-19.45pt;margin-top:12.85pt;width:40.95pt;height:0;z-index:251842048" o:connectortype="straight">
-            <v:stroke endarrow="block"/>
-          </v:shape>
-        </w:pict>
-      </w:r>
-    </w:p>
-    <w:p>
-      <w:r>
-        <w:rPr>
-          <w:noProof/>
-          <w:lang w:eastAsia="pt-BR"/>
-        </w:rPr>
-        <w:pict>
-          <v:shape id="_x0000_s1314" type="#_x0000_t32" style="position:absolute;margin-left:394.75pt;margin-top:-12.6pt;width:0;height:42.6pt;z-index:251799040" o:connectortype="straight"/>
-        </w:pict>
-      </w:r>
-      <w:r>
-        <w:rPr>
-          <w:noProof/>
-          <w:lang w:eastAsia="pt-BR"/>
-        </w:rPr>
-        <w:pict>
-          <v:shape id="_x0000_s1330" type="#_x0000_t32" style="position:absolute;margin-left:134.4pt;margin-top:-12.65pt;width:260.35pt;height:.05pt;flip:x;z-index:251815424" o:connectortype="straight">
-            <v:stroke endarrow="block"/>
-          </v:shape>
-        </w:pict>
-      </w:r>
-      <w:r>
-        <w:rPr>
-          <w:noProof/>
-          <w:lang w:eastAsia="pt-BR"/>
-        </w:rPr>
-        <w:pict>
-          <v:roundrect id="_x0000_s1337" style="position:absolute;margin-left:21.5pt;margin-top:-25.95pt;width:112.9pt;height:28.2pt;z-index:251822592" arcsize="10923f">
-            <v:textbox style="mso-next-textbox:#_x0000_s1337">
-              <w:txbxContent>
-                <w:p>
-                  <w:pPr>
-                    <w:rPr>
-                      <w:sz w:val="20"/>
-                    </w:rPr>
-                  </w:pPr>
-                  <w:r>
-                    <w:rPr>
-                      <w:sz w:val="20"/>
-                    </w:rPr>
-                    <w:t>Ler Entrada até o fim</w:t>
-                  </w:r>
-                </w:p>
-              </w:txbxContent>
-            </v:textbox>
-          </v:roundrect>
-        </w:pict>
-      </w:r>
-      <w:r>
-        <w:rPr>
-          <w:noProof/>
-          <w:lang w:eastAsia="pt-BR"/>
-        </w:rPr>
-        <w:pict>
-          <v:shape id="_x0000_s1338" type="#_x0000_t32" style="position:absolute;margin-left:79.1pt;margin-top:2.25pt;width:0;height:16.7pt;z-index:251823616" o:connectortype="straight">
-            <v:stroke endarrow="block"/>
-          </v:shape>
-        </w:pict>
-      </w:r>
-      <w:r>
-        <w:rPr>
-          <w:noProof/>
-          <w:lang w:eastAsia="pt-BR"/>
-        </w:rPr>
-        <w:pict>
-          <v:shape id="_x0000_s1307" type="#_x0000_t202" style="position:absolute;margin-left:236.95pt;margin-top:84.3pt;width:32.2pt;height:19.2pt;z-index:251791872;mso-width-relative:margin;mso-height-relative:margin" strokecolor="white [3212]" strokeweight="0">
-            <v:textbox>
-              <w:txbxContent>
-                <w:p>
-                  <w:r>
-                    <w:t>Sim</w:t>
-                  </w:r>
-                </w:p>
-              </w:txbxContent>
-            </v:textbox>
-          </v:shape>
-        </w:pict>
-      </w:r>
-      <w:r>
-        <w:rPr>
-          <w:noProof/>
-          <w:lang w:eastAsia="pt-BR"/>
-        </w:rPr>
-        <w:pict>
-          <v:shape id="_x0000_s1350" type="#_x0000_t32" style="position:absolute;margin-left:297.4pt;margin-top:48.9pt;width:40.95pt;height:0;z-index:251835904" o:connectortype="straight">
-            <v:stroke endarrow="block"/>
-          </v:shape>
-        </w:pict>
-      </w:r>
-      <w:r>
-        <w:rPr>
-          <w:noProof/>
-        </w:rPr>
-        <w:pict>
-          <v:shape id="_x0000_s1308" type="#_x0000_t202" style="position:absolute;margin-left:83.75pt;margin-top:84.3pt;width:32.2pt;height:19.2pt;z-index:251792896;mso-width-relative:margin;mso-height-relative:margin" strokecolor="white [3212]" strokeweight="0">
-            <v:textbox>
-              <w:txbxContent>
-                <w:p>
-                  <w:r>
-                    <w:t>Sim</w:t>
-                  </w:r>
-                </w:p>
-              </w:txbxContent>
-            </v:textbox>
-          </v:shape>
-        </w:pict>
-      </w:r>
-      <w:r>
-        <w:rPr>
-          <w:noProof/>
-          <w:lang w:eastAsia="pt-BR"/>
-        </w:rPr>
-        <w:pict>
-          <v:shape id="_x0000_s1352" type="#_x0000_t4" style="position:absolute;margin-left:167.3pt;margin-top:18.95pt;width:130.1pt;height:58.2pt;z-index:251837952">
-            <v:textbox style="mso-next-textbox:#_x0000_s1352">
-              <w:txbxContent>
-                <w:p>
-                  <w:pPr>
-                    <w:autoSpaceDE w:val="0"/>
-                    <w:autoSpaceDN w:val="0"/>
-                    <w:adjustRightInd w:val="0"/>
-                    <w:spacing w:after="0" w:line="240" w:lineRule="auto"/>
-                    <w:rPr>
-                      <w:rFonts w:ascii="Arial" w:hAnsi="Arial" w:cs="Arial"/>
-                      <w:sz w:val="20"/>
-                      <w:szCs w:val="26"/>
-                    </w:rPr>
-                  </w:pPr>
-                  <w:r>
-                    <w:rPr>
-                      <w:rFonts w:ascii="Arial" w:hAnsi="Arial" w:cs="Arial"/>
-                      <w:sz w:val="20"/>
-                      <w:szCs w:val="26"/>
-                    </w:rPr>
-                    <w:t>Ǝ 'lightning'</w:t>
-                  </w:r>
-                </w:p>
-              </w:txbxContent>
-            </v:textbox>
-          </v:shape>
-        </w:pict>
-      </w:r>
-      <w:r>
-        <w:rPr>
-          <w:noProof/>
-          <w:lang w:eastAsia="pt-BR"/>
-        </w:rPr>
-        <w:pict>
-          <v:shape id="_x0000_s1353" type="#_x0000_t32" style="position:absolute;margin-left:126.35pt;margin-top:48.9pt;width:40.95pt;height:0;z-index:251838976" o:connectortype="straight">
-            <v:stroke endarrow="block"/>
-          </v:shape>
-        </w:pict>
-      </w:r>
-      <w:r>
-        <w:rPr>
-          <w:noProof/>
-          <w:lang w:eastAsia="pt-BR"/>
-        </w:rPr>
-        <w:pict>
-          <v:shape id="_x0000_s1355" type="#_x0000_t4" style="position:absolute;margin-left:31.35pt;margin-top:18.95pt;width:95pt;height:58.2pt;z-index:251841024">
-            <v:textbox style="mso-next-textbox:#_x0000_s1355">
-              <w:txbxContent>
-                <w:p>
-                  <w:pPr>
-                    <w:autoSpaceDE w:val="0"/>
-                    <w:autoSpaceDN w:val="0"/>
-                    <w:adjustRightInd w:val="0"/>
-                    <w:spacing w:after="0" w:line="240" w:lineRule="auto"/>
-                    <w:rPr>
-                      <w:sz w:val="20"/>
-                    </w:rPr>
-                  </w:pPr>
-                  <w:r>
-                    <w:rPr>
-                      <w:rFonts w:ascii="Arial" w:hAnsi="Arial" w:cs="Arial"/>
-                      <w:sz w:val="24"/>
-                      <w:szCs w:val="26"/>
-                    </w:rPr>
-                    <w:t xml:space="preserve">Ǝ </w:t>
-                  </w:r>
-                  <w:r>
-                    <w:rPr>
-                      <w:sz w:val="20"/>
-                    </w:rPr>
-                    <w:t>'min'</w:t>
-                  </w:r>
-                </w:p>
-              </w:txbxContent>
-            </v:textbox>
-          </v:shape>
-        </w:pict>
-      </w:r>
-    </w:p>
-    <w:p>
-      <w:r>
-        <w:rPr>
-          <w:noProof/>
-          <w:lang w:eastAsia="pt-BR"/>
-        </w:rPr>
-        <w:pict>
-          <v:shape id="_x0000_s1331" type="#_x0000_t176" style="position:absolute;margin-left:338.35pt;margin-top:4.55pt;width:150.6pt;height:50.65pt;z-index:251816448">
-            <v:textbox>
-              <w:txbxContent>
-                <w:p>
-                  <w:pPr>
-                    <w:rPr>
-                      <w:sz w:val="18"/>
-                    </w:rPr>
-                  </w:pPr>
-                  <w:r>
-                    <w:rPr>
-                      <w:sz w:val="20"/>
-                    </w:rPr>
-                    <w:t>Mensagem: Palestra 'Entrada[n]' sem tempo definido. Não será agendada</w:t>
-                  </w:r>
-                  <w:r>
-                    <w:rPr>
-                      <w:sz w:val="18"/>
-                    </w:rPr>
-                    <w:t>.</w:t>
-                  </w:r>
-                </w:p>
-              </w:txbxContent>
-            </v:textbox>
-          </v:shape>
-        </w:pict>
-      </w:r>
-      <w:r>
-        <w:rPr>
-          <w:noProof/>
-          <w:lang w:eastAsia="pt-BR"/>
-        </w:rPr>
-        <w:pict>
-          <v:shape id="_x0000_s1309" type="#_x0000_t202" style="position:absolute;margin-left:297.4pt;margin-top:-.1pt;width:40.95pt;height:19.2pt;z-index:251793920;mso-width-relative:margin;mso-height-relative:margin" strokecolor="white [3212]" strokeweight="0">
-            <v:textbox>
-              <w:txbxContent>
-                <w:p>
-                  <w:r>
-                    <w:t>Não</w:t>
-                  </w:r>
-                </w:p>
-              </w:txbxContent>
-            </v:textbox>
-          </v:shape>
-        </w:pict>
-      </w:r>
-    </w:p>
-    <w:p/>
-    <w:p>
-      <w:r>
-        <w:rPr>
-          <w:noProof/>
-          <w:lang w:eastAsia="pt-BR"/>
-        </w:rPr>
-        <w:pict>
-          <v:shape id="_x0000_s1349" type="#_x0000_t32" style="position:absolute;margin-left:232.9pt;margin-top:.8pt;width:.6pt;height:26.35pt;z-index:251834880" o:connectortype="straight">
-            <v:stroke endarrow="block"/>
-          </v:shape>
-        </w:pict>
-      </w:r>
-      <w:r>
-        <w:rPr>
-          <w:noProof/>
-          <w:lang w:eastAsia="pt-BR"/>
-        </w:rPr>
-        <w:pict>
-          <v:shape id="_x0000_s1351" type="#_x0000_t32" style="position:absolute;margin-left:79.1pt;margin-top:.8pt;width:1.15pt;height:26.35pt;z-index:251836928" o:connectortype="straight">
-            <v:stroke endarrow="block"/>
-          </v:shape>
-        </w:pict>
-      </w:r>
-    </w:p>
-    <w:p>
-      <w:r>
-        <w:rPr>
-          <w:noProof/>
-          <w:lang w:eastAsia="pt-BR"/>
-        </w:rPr>
-        <w:pict>
-          <v:shape id="_x0000_s1340" type="#_x0000_t32" style="position:absolute;margin-left:234.05pt;margin-top:42.6pt;width:0;height:16.7pt;z-index:251825664" o:connectortype="straight">
-            <v:stroke endarrow="block"/>
-          </v:shape>
-        </w:pict>
-      </w:r>
-      <w:r>
-        <w:rPr>
-          <w:noProof/>
-          <w:lang w:eastAsia="pt-BR"/>
-        </w:rPr>
-        <w:pict>
-          <v:shape id="_x0000_s1341" type="#_x0000_t32" style="position:absolute;margin-left:79.1pt;margin-top:42.7pt;width:0;height:16.7pt;z-index:251826688" o:connectortype="straight">
-            <v:stroke endarrow="block"/>
-          </v:shape>
-        </w:pict>
-      </w:r>
-      <w:r>
-        <w:rPr>
-          <w:noProof/>
-          <w:lang w:eastAsia="pt-BR"/>
-        </w:rPr>
-        <w:pict>
-          <v:roundrect id="_x0000_s1346" style="position:absolute;margin-left:167.3pt;margin-top:59.4pt;width:126.1pt;height:63.3pt;z-index:251831808" arcsize="10923f">
-            <v:textbox style="mso-next-textbox:#_x0000_s1346">
-              <w:txbxContent>
-                <w:p>
-                  <w:pPr>
-                    <w:rPr>
-                      <w:sz w:val="20"/>
-                    </w:rPr>
-                  </w:pPr>
-                  <w:r>
-                    <w:rPr>
-                      <w:sz w:val="20"/>
-                    </w:rPr>
-                    <w:t>Quebrar string nesse espaço em 2 campos: $palestra e $duracao=5</w:t>
-                  </w:r>
-                </w:p>
-              </w:txbxContent>
-            </v:textbox>
-          </v:roundrect>
-        </w:pict>
-      </w:r>
-      <w:r>
-        <w:rPr>
-          <w:noProof/>
-          <w:lang w:eastAsia="pt-BR"/>
-        </w:rPr>
-        <w:pict>
-          <v:roundrect id="_x0000_s1347" style="position:absolute;margin-left:12.95pt;margin-top:1.75pt;width:126.1pt;height:40.85pt;z-index:251832832" arcsize="10923f">
-            <v:textbox style="mso-next-textbox:#_x0000_s1347">
-              <w:txbxContent>
-                <w:p>
-                  <w:pPr>
-                    <w:rPr>
-                      <w:sz w:val="20"/>
-                    </w:rPr>
-                  </w:pPr>
-                  <w:r>
-                    <w:rPr>
-                      <w:sz w:val="20"/>
-                    </w:rPr>
-                    <w:t>Buscar primeiro espaço anterior a 'min'</w:t>
-                  </w:r>
-                </w:p>
-              </w:txbxContent>
-            </v:textbox>
-          </v:roundrect>
-        </w:pict>
-      </w:r>
-      <w:r>
-        <w:rPr>
-          <w:noProof/>
-          <w:lang w:eastAsia="pt-BR"/>
-        </w:rPr>
-        <w:pict>
-          <v:roundrect id="_x0000_s1348" style="position:absolute;margin-left:167.3pt;margin-top:1.75pt;width:126.1pt;height:40.85pt;z-index:251833856" arcsize="10923f">
-            <v:textbox style="mso-next-textbox:#_x0000_s1348">
-              <w:txbxContent>
-                <w:p>
-                  <w:pPr>
-                    <w:rPr>
-                      <w:sz w:val="20"/>
-                    </w:rPr>
-                  </w:pPr>
-                  <w:r>
-                    <w:rPr>
-                      <w:sz w:val="20"/>
-                    </w:rPr>
-                    <w:t>Buscar primeiro espaço anterior a 'lightning'</w:t>
-                  </w:r>
-                </w:p>
-              </w:txbxContent>
-            </v:textbox>
-          </v:roundrect>
-        </w:pict>
-      </w:r>
-      <w:r>
-        <w:rPr>
-          <w:noProof/>
-          <w:lang w:eastAsia="pt-BR"/>
-        </w:rPr>
-        <w:pict>
-          <v:roundrect id="_x0000_s1354" style="position:absolute;margin-left:16.9pt;margin-top:59.4pt;width:126.1pt;height:63.3pt;z-index:251840000" arcsize="10923f">
-            <v:textbox style="mso-next-textbox:#_x0000_s1354">
-              <w:txbxContent>
-                <w:p>
-                  <w:pPr>
-                    <w:rPr>
-                      <w:sz w:val="20"/>
-                    </w:rPr>
-                  </w:pPr>
-                  <w:r>
-                    <w:rPr>
-                      <w:sz w:val="20"/>
-                    </w:rPr>
-                    <w:t>Quebrar string nesse espaço em 2 campos: $palestra e $duracao</w:t>
-                  </w:r>
-                </w:p>
-              </w:txbxContent>
-            </v:textbox>
-          </v:roundrect>
-        </w:pict>
-      </w:r>
-      <w:r>
-        <w:rPr>
-          <w:noProof/>
-          <w:lang w:eastAsia="pt-BR"/>
-        </w:rPr>
-        <w:pict>
-          <v:shape id="_x0000_s1343" type="#_x0000_t34" style="position:absolute;margin-left:147.7pt;margin-top:122.7pt;width:67.35pt;height:13.2pt;rotation:180;flip:y;z-index:251828736" o:connectortype="elbow" adj="224,598582,-91708"/>
-        </w:pict>
-      </w:r>
-    </w:p>
-    <w:p/>
-    <w:p/>
-    <w:p/>
-    <w:p>
-      <w:r>
-        <w:rPr>
-          <w:noProof/>
-          <w:lang w:eastAsia="pt-BR"/>
-        </w:rPr>
-        <w:pict>
-          <v:shape id="_x0000_s1344" type="#_x0000_t34" style="position:absolute;margin-left:80.25pt;margin-top:20.9pt;width:67.4pt;height:13.2pt;z-index:251829760" o:connectortype="elbow" adj="-272,-598582,-48440"/>
-        </w:pict>
-      </w:r>
-    </w:p>
-    <w:p>
-      <w:r>
-        <w:rPr>
-          <w:noProof/>
-          <w:lang w:eastAsia="pt-BR"/>
-        </w:rPr>
-        <w:pict>
-          <v:shape id="_x0000_s1342" type="#_x0000_t32" style="position:absolute;margin-left:147.65pt;margin-top:8.65pt;width:.05pt;height:20.25pt;z-index:251827712" o:connectortype="straight">
-            <v:stroke endarrow="block"/>
-          </v:shape>
-        </w:pict>
-      </w:r>
-      <w:r>
-        <w:rPr>
-          <w:noProof/>
-          <w:lang w:eastAsia="pt-BR"/>
-        </w:rPr>
-        <w:pict>
-          <v:shape id="_x0000_s1358" type="#_x0000_t32" style="position:absolute;margin-left:149.35pt;margin-top:234.55pt;width:0;height:12.05pt;z-index:251844096" o:connectortype="straight">
-            <v:stroke endarrow="block"/>
-          </v:shape>
-        </w:pict>
-      </w:r>
-      <w:r>
-        <w:rPr>
-          <w:noProof/>
-          <w:lang w:eastAsia="pt-BR"/>
-        </w:rPr>
-        <w:pict>
-          <v:shape id="_x0000_s1318" type="#_x0000_t32" style="position:absolute;margin-left:147.65pt;margin-top:112.4pt;width:.05pt;height:11.55pt;z-index:251803136" o:connectortype="straight">
-            <v:stroke endarrow="block"/>
-          </v:shape>
-        </w:pict>
-      </w:r>
-      <w:r>
-        <w:rPr>
-          <w:noProof/>
-          <w:lang w:eastAsia="pt-BR"/>
-        </w:rPr>
-        <w:pict>
-          <v:shape id="_x0000_s1319" type="#_x0000_t4" style="position:absolute;margin-left:72.8pt;margin-top:71.45pt;width:149.7pt;height:40.95pt;z-index:251804160">
-            <v:textbox>
-              <w:txbxContent>
-                <w:p>
-                  <w:pPr>
-                    <w:rPr>
-                      <w:sz w:val="16"/>
-                    </w:rPr>
-                  </w:pPr>
-                  <w:r>
-                    <w:rPr>
-                      <w:sz w:val="16"/>
-                    </w:rPr>
-                    <w:t>Terminou Entrada?</w:t>
-                  </w:r>
-                </w:p>
-              </w:txbxContent>
-            </v:textbox>
-          </v:shape>
-        </w:pict>
-      </w:r>
-      <w:r>
-        <w:rPr>
-          <w:noProof/>
-          <w:lang w:eastAsia="pt-BR"/>
-        </w:rPr>
-        <w:pict>
-          <v:shape id="_x0000_s1326" type="#_x0000_t109" style="position:absolute;margin-left:91.75pt;margin-top:197.65pt;width:112.9pt;height:36.9pt;z-index:251811328">
-            <v:textbox style="mso-next-textbox:#_x0000_s1326">
-              <w:txbxContent>
-                <w:p>
-                  <w:pPr>
-                    <w:spacing w:after="0"/>
-                    <w:jc w:val="center"/>
-                    <w:rPr>
-                      <w:sz w:val="20"/>
-                    </w:rPr>
-                  </w:pPr>
-                  <w:r>
-                    <w:rPr>
-                      <w:sz w:val="20"/>
-                    </w:rPr>
-                    <w:t xml:space="preserve">para $trilha =1 a </w:t>
-                  </w:r>
-                  <w:r>
-                    <w:rPr>
-                      <w:b/>
-                      <w:color w:val="FF0000"/>
-                    </w:rPr>
-                    <w:t>$max_t</w:t>
-                  </w:r>
-                </w:p>
-                <w:p>
-                  <w:pPr>
-                    <w:spacing w:after="0"/>
-                    <w:jc w:val="center"/>
-                  </w:pPr>
-                  <w:r>
-                    <w:rPr>
-                      <w:sz w:val="20"/>
-                    </w:rPr>
-                    <w:t xml:space="preserve">$gravei= </w:t>
-                  </w:r>
-                  <w:r>
-                    <w:rPr>
-                      <w:b/>
-                      <w:sz w:val="20"/>
-                    </w:rPr>
-                    <w:t>false</w:t>
-                  </w:r>
-                </w:p>
-              </w:txbxContent>
-            </v:textbox>
-          </v:shape>
-        </w:pict>
-      </w:r>
-      <w:r>
-        <w:rPr>
-          <w:noProof/>
-          <w:lang w:eastAsia="pt-BR"/>
-        </w:rPr>
-        <w:pict>
-          <v:shape id="_x0000_s1327" type="#_x0000_t32" style="position:absolute;margin-left:149.35pt;margin-top:185.6pt;width:0;height:12.05pt;z-index:251812352" o:connectortype="straight">
-            <v:stroke endarrow="block"/>
-          </v:shape>
-        </w:pict>
-      </w:r>
-      <w:r>
-        <w:rPr>
-          <w:noProof/>
-          <w:lang w:eastAsia="pt-BR"/>
-        </w:rPr>
-        <w:pict>
-          <v:roundrect id="_x0000_s1334" style="position:absolute;margin-left:91.75pt;margin-top:157.4pt;width:112.9pt;height:28.2pt;z-index:251819520" arcsize="10923f">
-            <v:textbox style="mso-next-textbox:#_x0000_s1334">
-              <w:txbxContent>
-                <w:p>
-                  <w:pPr>
-                    <w:jc w:val="center"/>
-                    <w:rPr>
-                      <w:sz w:val="20"/>
-                    </w:rPr>
-                  </w:pPr>
-                  <w:r>
-                    <w:rPr>
-                      <w:sz w:val="20"/>
-                    </w:rPr>
-                    <w:t>Ler $Temp até o fim</w:t>
-                  </w:r>
-                </w:p>
-              </w:txbxContent>
-            </v:textbox>
-          </v:roundrect>
-        </w:pict>
-      </w:r>
-      <w:r>
-        <w:rPr>
-          <w:noProof/>
-          <w:lang w:eastAsia="pt-BR"/>
-        </w:rPr>
-        <w:pict>
-          <v:roundrect id="_x0000_s1335" style="position:absolute;margin-left:83.75pt;margin-top:123.95pt;width:126.1pt;height:25.35pt;z-index:251820544" arcsize="10923f">
-            <v:textbox style="mso-next-textbox:#_x0000_s1335">
-              <w:txbxContent>
-                <w:p>
-                  <w:pPr>
-                    <w:jc w:val="center"/>
-                    <w:rPr>
-                      <w:sz w:val="20"/>
-                    </w:rPr>
-                  </w:pPr>
-                  <w:r>
-                    <w:rPr>
-                      <w:sz w:val="20"/>
-                    </w:rPr>
-                    <w:t>SortearTemp()</w:t>
-                  </w:r>
-                </w:p>
-              </w:txbxContent>
-            </v:textbox>
-          </v:roundrect>
-        </w:pict>
-      </w:r>
-      <w:r>
-        <w:rPr>
-          <w:noProof/>
-          <w:lang w:eastAsia="pt-BR"/>
-        </w:rPr>
-        <w:pict>
-          <v:shape id="_x0000_s1336" type="#_x0000_t202" style="position:absolute;margin-left:39.3pt;margin-top:66.4pt;width:40.95pt;height:19.2pt;z-index:251821568;mso-width-relative:margin;mso-height-relative:margin" strokecolor="white [3212]" strokeweight="0">
-            <v:textbox style="mso-next-textbox:#_x0000_s1336">
-              <w:txbxContent>
-                <w:p>
-                  <w:r>
-                    <w:t>Não</w:t>
-                  </w:r>
-                </w:p>
-              </w:txbxContent>
-            </v:textbox>
-          </v:shape>
-        </w:pict>
-      </w:r>
-      <w:r>
-        <w:rPr>
-          <w:noProof/>
-          <w:lang w:eastAsia="pt-BR"/>
-        </w:rPr>
-        <w:pict>
-          <v:shape id="_x0000_s1339" type="#_x0000_t32" style="position:absolute;margin-left:147.65pt;margin-top:54.75pt;width:0;height:16.7pt;z-index:251824640" o:connectortype="straight">
-            <v:stroke endarrow="block"/>
-          </v:shape>
-        </w:pict>
-      </w:r>
-      <w:r>
-        <w:rPr>
-          <w:noProof/>
-          <w:lang w:eastAsia="pt-BR"/>
-        </w:rPr>
-        <w:pict>
-          <v:roundrect id="_x0000_s1345" style="position:absolute;margin-left:87.75pt;margin-top:28.9pt;width:126.1pt;height:25.35pt;z-index:251830784" arcsize="10923f">
-            <v:textbox style="mso-next-textbox:#_x0000_s1345">
-              <w:txbxContent>
-                <w:p>
-                  <w:pPr>
-                    <w:jc w:val="center"/>
-                    <w:rPr>
-                      <w:sz w:val="20"/>
-                    </w:rPr>
-                  </w:pPr>
-                  <w:r>
-                    <w:rPr>
-                      <w:sz w:val="20"/>
-                    </w:rPr>
-                    <w:t>CarregarTemp()</w:t>
-                  </w:r>
-                </w:p>
-              </w:txbxContent>
-            </v:textbox>
-          </v:roundrect>
-        </w:pict>
-      </w:r>
-      <w:r>
-        <w:rPr>
-          <w:noProof/>
-          <w:lang w:eastAsia="pt-BR"/>
-        </w:rPr>
-        <w:pict>
-          <v:shape id="_x0000_s1357" type="#_x0000_t32" style="position:absolute;margin-left:147.65pt;margin-top:149.3pt;width:.05pt;height:8.1pt;z-index:251843072" o:connectortype="straight">
-            <v:stroke endarrow="block"/>
-          </v:shape>
-        </w:pict>
-      </w:r>
-    </w:p>
-    <w:p/>
-    <w:p/>
-    <w:p/>
-    <w:p>
-      <w:r>
-        <w:rPr>
-          <w:noProof/>
-          <w:lang w:eastAsia="pt-BR"/>
-        </w:rPr>
-        <w:pict>
-          <v:shape id="_x0000_s1311" type="#_x0000_t202" style="position:absolute;margin-left:149.3pt;margin-top:3pt;width:32.2pt;height:19.2pt;z-index:251795968;mso-width-relative:margin;mso-height-relative:margin" strokecolor="white [3212]" strokeweight="0">
-            <v:textbox>
-              <w:txbxContent>
-                <w:p>
-                  <w:r>
-                    <w:t>Sim</w:t>
-                  </w:r>
-                </w:p>
-              </w:txbxContent>
-            </v:textbox>
-          </v:shape>
-        </w:pict>
-      </w:r>
-    </w:p>
-    <w:p/>
-    <w:p>
-      <w:r>
-        <w:rPr>
-          <w:noProof/>
-          <w:lang w:eastAsia="pt-BR"/>
-        </w:rPr>
-        <w:pict>
-          <v:shape id="_x0000_s1362" type="#_x0000_t32" style="position:absolute;margin-left:-140.95pt;margin-top:139.6pt;width:243pt;height:0;rotation:90;z-index:251848192" o:connectortype="elbow" adj="-4573,-1,-4573"/>
-        </w:pict>
-      </w:r>
-      <w:r>
-        <w:rPr>
-          <w:noProof/>
-          <w:lang w:eastAsia="pt-BR"/>
-        </w:rPr>
-        <w:pict>
-          <v:shape id="_x0000_s1361" type="#_x0000_t32" style="position:absolute;margin-left:-19.45pt;margin-top:18.1pt;width:111.2pt;height:.05pt;z-index:251847168" o:connectortype="straight">
-            <v:stroke endarrow="block"/>
-          </v:shape>
-        </w:pict>
-      </w:r>
-    </w:p>
-    <w:p/>
-    <w:p>
-      <w:r>
-        <w:rPr>
-          <w:noProof/>
-          <w:lang w:eastAsia="pt-BR"/>
-        </w:rPr>
-        <w:pict>
-          <v:shape id="_x0000_s1322" type="#_x0000_t34" style="position:absolute;margin-left:-15.95pt;margin-top:24.75pt;width:162.95pt;height:121.65pt;rotation:90;flip:x;z-index:251807232" o:connectortype="elbow" adj="21493,100747,-10021"/>
-        </w:pict>
-      </w:r>
-      <w:r>
-        <w:rPr>
-          <w:noProof/>
-          <w:lang w:eastAsia="pt-BR"/>
-        </w:rPr>
-        <w:pict>
-          <v:shape id="_x0000_s1321" type="#_x0000_t32" style="position:absolute;margin-left:4.55pt;margin-top:4.05pt;width:87.2pt;height:.05pt;z-index:251806208" o:connectortype="straight">
-            <v:stroke endarrow="block"/>
-          </v:shape>
-        </w:pict>
-      </w:r>
-    </w:p>
-    <w:p>
-      <w:r>
-        <w:rPr>
-          <w:noProof/>
-          <w:lang w:eastAsia="pt-BR"/>
-        </w:rPr>
-        <w:pict>
-          <v:shape id="_x0000_s1364" type="#_x0000_t109" style="position:absolute;margin-left:12.95pt;margin-top:17.65pt;width:74.8pt;height:23.65pt;z-index:251850240">
-            <v:textbox style="mso-next-textbox:#_x0000_s1364">
-              <w:txbxContent>
-                <w:p>
-                  <w:pPr>
-                    <w:jc w:val="center"/>
-                    <w:rPr>
-                      <w:sz w:val="20"/>
-                    </w:rPr>
-                  </w:pPr>
-                  <w:r>
-                    <w:rPr>
-                      <w:sz w:val="20"/>
-                    </w:rPr>
-                    <w:t xml:space="preserve">$periodo = </w:t>
-                  </w:r>
-                  <w:r>
-                    <w:rPr>
-                      <w:sz w:val="20"/>
-                    </w:rPr>
-                    <w:t>'V'</w:t>
-                  </w:r>
-                </w:p>
-              </w:txbxContent>
-            </v:textbox>
-          </v:shape>
-        </w:pict>
-      </w:r>
-      <w:r>
-        <w:rPr>
-          <w:noProof/>
-          <w:lang w:eastAsia="pt-BR"/>
-        </w:rPr>
-        <w:pict>
-          <v:shape id="_x0000_s1365" type="#_x0000_t109" style="position:absolute;margin-left:107.95pt;margin-top:17.65pt;width:80.65pt;height:23.65pt;z-index:251851264">
-            <v:textbox style="mso-next-textbox:#_x0000_s1365">
-              <w:txbxContent>
-                <w:p>
-                  <w:pPr>
-                    <w:jc w:val="center"/>
-                    <w:rPr>
-                      <w:sz w:val="20"/>
-                    </w:rPr>
-                  </w:pPr>
-                  <w:r>
-                    <w:rPr>
-                      <w:sz w:val="20"/>
-                    </w:rPr>
-                    <w:t xml:space="preserve">$periodo = </w:t>
-                  </w:r>
-                  <w:r>
-                    <w:rPr>
-                      <w:sz w:val="20"/>
-                    </w:rPr>
-                    <w:t>'M'</w:t>
-                  </w:r>
-                </w:p>
-              </w:txbxContent>
-            </v:textbox>
-          </v:shape>
-        </w:pict>
-      </w:r>
-    </w:p>
-    <w:p>
-      <w:r>
-        <w:rPr>
-          <w:noProof/>
-          <w:lang w:eastAsia="pt-BR"/>
-        </w:rPr>
-        <w:pict>
-          <v:shape id="_x0000_s1366" type="#_x0000_t34" style="position:absolute;margin-left:31.8pt;margin-top:31.25pt;width:51.95pt;height:21.2pt;rotation:270;flip:x;z-index:251852288" o:connectortype="elbow" adj="20,694868,-57919">
-            <v:stroke endarrow="block"/>
-          </v:shape>
-        </w:pict>
-      </w:r>
-      <w:r>
-        <w:rPr>
-          <w:noProof/>
-          <w:lang w:eastAsia="pt-BR"/>
-        </w:rPr>
-        <w:pict>
-          <v:shape id="_x0000_s1367" type="#_x0000_t34" style="position:absolute;margin-left:54.2pt;margin-top:15.4pt;width:95.2pt;height:12.65pt;z-index:251853312" o:connectortype="elbow" adj="-182,-1075048,-28384">
-            <v:stroke endarrow="block"/>
-          </v:shape>
-        </w:pict>
-      </w:r>
-      <w:r>
-        <w:rPr>
-          <w:noProof/>
-          <w:lang w:eastAsia="pt-BR"/>
-        </w:rPr>
-        <w:pict>
-          <v:shape id="_x0000_s1325" type="#_x0000_t32" style="position:absolute;margin-left:149.35pt;margin-top:15.85pt;width:.05pt;height:21.5pt;z-index:251810304" o:connectortype="straight">
-            <v:stroke endarrow="block"/>
-          </v:shape>
-        </w:pict>
-      </w:r>
-    </w:p>
-    <w:p>
-      <w:r>
-        <w:rPr>
-          <w:noProof/>
-          <w:lang w:eastAsia="pt-BR"/>
-        </w:rPr>
-        <w:pict>
-          <v:roundrect id="_x0000_s1328" style="position:absolute;margin-left:384.1pt;margin-top:22.2pt;width:98.65pt;height:50.15pt;z-index:251813376" arcsize="10923f">
-            <v:textbox style="mso-next-textbox:#_x0000_s1328">
-              <w:txbxContent>
-                <w:p>
-                  <w:pPr>
-                    <w:spacing w:after="0"/>
-                    <w:rPr>
-                      <w:sz w:val="16"/>
-                    </w:rPr>
-                  </w:pPr>
-                  <w:r>
-                    <w:rPr>
-                      <w:sz w:val="16"/>
-                    </w:rPr>
-                    <w:t>AnotaSaida ($</w:t>
-                  </w:r>
-                  <w:r>
-                    <w:rPr>
-                      <w:sz w:val="16"/>
-                    </w:rPr>
-                    <w:t>tr</w:t>
-                  </w:r>
-                  <w:r>
-                    <w:rPr>
-                      <w:sz w:val="16"/>
-                    </w:rPr>
-                    <w:t>i</w:t>
-                  </w:r>
-                  <w:r>
-                    <w:rPr>
-                      <w:sz w:val="16"/>
-                    </w:rPr>
-                    <w:t>lha</w:t>
-                  </w:r>
-                  <w:r>
-                    <w:rPr>
-                      <w:sz w:val="16"/>
-                    </w:rPr>
-                    <w:t xml:space="preserve">, </w:t>
-                  </w:r>
-                  <w:r>
-                    <w:rPr>
-                      <w:sz w:val="16"/>
-                    </w:rPr>
-                    <w:t>$</w:t>
-                  </w:r>
-                  <w:r>
-                    <w:rPr>
-                      <w:sz w:val="16"/>
-                    </w:rPr>
-                    <w:t>periodo,</w:t>
-                  </w:r>
-                  <w:r>
-                    <w:rPr>
-                      <w:sz w:val="16"/>
-                    </w:rPr>
-                    <w:t xml:space="preserve"> </w:t>
-                  </w:r>
-                  <w:r>
-                    <w:rPr>
-                      <w:sz w:val="16"/>
-                    </w:rPr>
-                    <w:t>Temp[n])</w:t>
-                  </w:r>
-                </w:p>
-                <w:p>
-                  <w:pPr>
-                    <w:spacing w:after="0"/>
-                    <w:rPr>
-                      <w:b/>
-                      <w:sz w:val="18"/>
-                    </w:rPr>
-                  </w:pPr>
-                  <w:r>
-                    <w:rPr>
-                      <w:sz w:val="18"/>
-                    </w:rPr>
-                    <w:t xml:space="preserve">$gravei= </w:t>
-                  </w:r>
-                  <w:r>
-                    <w:rPr>
-                      <w:b/>
-                      <w:sz w:val="18"/>
-                    </w:rPr>
-                    <w:t>true</w:t>
-                  </w:r>
-                </w:p>
-              </w:txbxContent>
-            </v:textbox>
-          </v:roundrect>
-        </w:pict>
-      </w:r>
-      <w:r>
-        <w:rPr>
-          <w:noProof/>
-          <w:lang w:eastAsia="pt-BR"/>
-        </w:rPr>
-        <w:pict>
-          <v:shape id="_x0000_s1312" type="#_x0000_t202" style="position:absolute;margin-left:241.35pt;margin-top:22.2pt;width:36.7pt;height:20.15pt;z-index:251796992;mso-width-relative:margin;mso-height-relative:margin" strokecolor="white [3212]" strokeweight="0">
-            <v:textbox style="mso-next-textbox:#_x0000_s1312">
-              <w:txbxContent>
-                <w:p>
-                  <w:r>
-                    <w:t>Sim</w:t>
-                  </w:r>
-                </w:p>
-              </w:txbxContent>
-            </v:textbox>
-          </v:shape>
-        </w:pict>
-      </w:r>
-      <w:r>
-        <w:rPr>
-          <w:noProof/>
-          <w:lang w:eastAsia="pt-BR"/>
-        </w:rPr>
-        <w:pict>
-          <v:roundrect id="_x0000_s1332" style="position:absolute;margin-left:277.4pt;margin-top:22.2pt;width:90pt;height:49.5pt;z-index:251817472" arcsize="10923f">
-            <v:textbox style="mso-next-textbox:#_x0000_s1332">
-              <w:txbxContent>
-                <w:p>
-                  <w:pPr>
-                    <w:rPr>
-                      <w:sz w:val="18"/>
-                    </w:rPr>
-                  </w:pPr>
-                  <w:r>
-                    <w:rPr>
-                      <w:sz w:val="18"/>
-                    </w:rPr>
-                    <w:t>AjustaTempoRest</w:t>
-                  </w:r>
-                  <w:r>
-                    <w:rPr>
-                      <w:sz w:val="18"/>
-                    </w:rPr>
-                    <w:t xml:space="preserve"> </w:t>
-                  </w:r>
-                  <w:r>
-                    <w:rPr>
-                      <w:sz w:val="18"/>
-                    </w:rPr>
-                    <w:t>($trilha,$periodo,</w:t>
-                  </w:r>
-                  <w:r>
-                    <w:rPr>
-                      <w:sz w:val="18"/>
-                    </w:rPr>
-                    <w:t xml:space="preserve"> </w:t>
-                  </w:r>
-                  <w:r>
-                    <w:rPr>
-                      <w:sz w:val="18"/>
-                    </w:rPr>
-                    <w:t xml:space="preserve">$Temp[duracao]) </w:t>
-                  </w:r>
-                </w:p>
-              </w:txbxContent>
-            </v:textbox>
-          </v:roundrect>
-        </w:pict>
-      </w:r>
-      <w:r>
-        <w:rPr>
-          <w:noProof/>
-          <w:lang w:eastAsia="pt-BR"/>
-        </w:rPr>
-        <w:pict>
-          <v:shape id="_x0000_s1371" type="#_x0000_t4" style="position:absolute;margin-left:68.4pt;margin-top:11.85pt;width:178.25pt;height:59.85pt;z-index:251855360">
-            <v:textbox style="mso-next-textbox:#_x0000_s1371">
-              <w:txbxContent>
-                <w:p>
-                  <w:pPr>
-                    <w:autoSpaceDE w:val="0"/>
-                    <w:autoSpaceDN w:val="0"/>
-                    <w:adjustRightInd w:val="0"/>
-                    <w:spacing w:after="0" w:line="240" w:lineRule="auto"/>
-                    <w:ind w:left="-284" w:right="-117" w:firstLine="142"/>
-                    <w:jc w:val="center"/>
-                    <w:rPr>
-                      <w:sz w:val="10"/>
-                    </w:rPr>
-                  </w:pPr>
-                  <w:r>
-                    <w:rPr>
-                      <w:rFonts w:ascii="Arial" w:hAnsi="Arial" w:cs="Arial"/>
-                      <w:sz w:val="14"/>
-                      <w:szCs w:val="26"/>
-                    </w:rPr>
-                    <w:t>$TRILHA[ $trilha, $periodo, temporestante]  &lt; $Temp[</w:t>
-                  </w:r>
-                  <w:r>
-                    <w:rPr>
-                      <w:rFonts w:ascii="Arial" w:hAnsi="Arial" w:cs="Arial"/>
-                      <w:sz w:val="14"/>
-                      <w:szCs w:val="26"/>
-                    </w:rPr>
-                    <w:t>n,</w:t>
-                  </w:r>
-                  <w:r>
-                    <w:rPr>
-                      <w:rFonts w:ascii="Arial" w:hAnsi="Arial" w:cs="Arial"/>
-                      <w:sz w:val="14"/>
-                      <w:szCs w:val="26"/>
-                    </w:rPr>
-                    <w:t>duracao]</w:t>
-                  </w:r>
-                  <w:r>
-                    <w:rPr>
-                      <w:rFonts w:ascii="Arial" w:hAnsi="Arial" w:cs="Arial"/>
-                      <w:sz w:val="14"/>
-                      <w:szCs w:val="26"/>
-                    </w:rPr>
-                    <w:t xml:space="preserve"> </w:t>
-                  </w:r>
-                  <w:r>
-                    <w:rPr>
-                      <w:rFonts w:ascii="Arial" w:hAnsi="Arial" w:cs="Arial"/>
-                      <w:sz w:val="14"/>
-                      <w:szCs w:val="26"/>
-                    </w:rPr>
-                    <w:t>?</w:t>
-                  </w:r>
-                </w:p>
-              </w:txbxContent>
-            </v:textbox>
-          </v:shape>
-        </w:pict>
-      </w:r>
-      <w:r>
-        <w:rPr>
-          <w:noProof/>
-          <w:lang w:eastAsia="pt-BR"/>
-        </w:rPr>
-        <w:pict>
-          <v:shape id="_x0000_s1310" type="#_x0000_t202" style="position:absolute;margin-left:50.8pt;margin-top:20.8pt;width:40.95pt;height:19.2pt;z-index:251794944;mso-width-relative:margin;mso-height-relative:margin" strokecolor="white [3212]" strokeweight="0">
-            <v:textbox style="mso-next-textbox:#_x0000_s1310">
-              <w:txbxContent>
-                <w:p>
-                  <w:r>
-                    <w:t>Não</w:t>
-                  </w:r>
-                </w:p>
-              </w:txbxContent>
-            </v:textbox>
-          </v:shape>
-        </w:pict>
-      </w:r>
-    </w:p>
-    <w:p>
-      <w:r>
-        <w:rPr>
-          <w:noProof/>
-          <w:lang w:eastAsia="pt-BR"/>
-        </w:rPr>
-        <w:pict>
-          <v:shape id="_x0000_s1359" type="#_x0000_t32" style="position:absolute;margin-left:246.65pt;margin-top:16.9pt;width:30.75pt;height:.05pt;z-index:251845120" o:connectortype="straight">
-            <v:stroke endarrow="block"/>
-          </v:shape>
-        </w:pict>
-      </w:r>
-      <w:r>
-        <w:rPr>
-          <w:noProof/>
-          <w:lang w:eastAsia="pt-BR"/>
-        </w:rPr>
-        <w:pict>
-          <v:shape id="_x0000_s1333" type="#_x0000_t32" style="position:absolute;margin-left:367.4pt;margin-top:14.65pt;width:16.7pt;height:0;z-index:251818496" o:connectortype="straight">
-            <v:stroke endarrow="block"/>
-          </v:shape>
-        </w:pict>
-      </w:r>
-      <w:r>
-        <w:rPr>
-          <w:noProof/>
-          <w:lang w:eastAsia="pt-BR"/>
-        </w:rPr>
-        <w:pict>
-          <v:shape id="_x0000_s1323" type="#_x0000_t202" style="position:absolute;margin-left:60.6pt;margin-top:88.3pt;width:40.95pt;height:20.15pt;z-index:251808256;mso-width-relative:margin;mso-height-relative:margin" strokecolor="white [3212]" strokeweight="0">
-            <v:textbox>
-              <w:txbxContent>
-                <w:p>
-                  <w:r>
-                    <w:t>Sim</w:t>
-                  </w:r>
-                </w:p>
-              </w:txbxContent>
-            </v:textbox>
-          </v:shape>
-        </w:pict>
-      </w:r>
-      <w:r>
-        <w:rPr>
-          <w:noProof/>
-          <w:lang w:eastAsia="pt-BR"/>
-        </w:rPr>
-        <w:pict>
-          <v:shape id="_x0000_s1320" type="#_x0000_t4" style="position:absolute;margin-left:101.55pt;margin-top:93.9pt;width:91pt;height:28.4pt;z-index:251805184">
-            <v:textbox>
-              <w:txbxContent>
-                <w:p>
-                  <w:pPr>
-                    <w:jc w:val="center"/>
-                    <w:rPr>
-                      <w:sz w:val="16"/>
-                    </w:rPr>
-                  </w:pPr>
-                  <w:r>
-                    <w:rPr>
-                      <w:sz w:val="16"/>
-                    </w:rPr>
-                    <w:t>$gravei</w:t>
-                  </w:r>
-                  <w:r>
-                    <w:rPr>
-                      <w:sz w:val="16"/>
-                    </w:rPr>
-                    <w:t>?</w:t>
-                  </w:r>
-                </w:p>
-              </w:txbxContent>
-            </v:textbox>
-          </v:shape>
-        </w:pict>
-      </w:r>
-      <w:r>
-        <w:rPr>
-          <w:noProof/>
-          <w:lang w:eastAsia="pt-BR"/>
-        </w:rPr>
-        <w:pict>
-          <v:shape id="_x0000_s1315" type="#_x0000_t202" style="position:absolute;margin-left:192.55pt;margin-top:85.8pt;width:40.95pt;height:19.2pt;z-index:251800064;mso-width-relative:margin;mso-height-relative:margin" strokecolor="white [3212]" strokeweight="0">
-            <v:textbox>
-              <w:txbxContent>
-                <w:p>
-                  <w:r>
-                    <w:t>Não</w:t>
-                  </w:r>
-                </w:p>
-              </w:txbxContent>
-            </v:textbox>
-          </v:shape>
-        </w:pict>
-      </w:r>
-      <w:r>
-        <w:rPr>
-          <w:noProof/>
-          <w:lang w:eastAsia="pt-BR"/>
-        </w:rPr>
-        <w:pict>
-          <v:shape id="_x0000_s1316" type="#_x0000_t176" style="position:absolute;margin-left:234.05pt;margin-top:89.55pt;width:189.25pt;height:37.5pt;z-index:251801088">
-            <v:textbox>
-              <w:txbxContent>
-                <w:p>
-                  <w:pPr>
-                    <w:rPr>
-                      <w:sz w:val="18"/>
-                    </w:rPr>
-                  </w:pPr>
-                  <w:r>
-                    <w:rPr>
-                      <w:sz w:val="20"/>
-                    </w:rPr>
-                    <w:t>Mensagem:</w:t>
-                  </w:r>
-                  <w:r>
-                    <w:t xml:space="preserve"> </w:t>
-                  </w:r>
-                  <w:r>
-                    <w:rPr>
-                      <w:sz w:val="18"/>
-                    </w:rPr>
-                    <w:t xml:space="preserve">Palestra 'Entrada[n]' </w:t>
-                  </w:r>
-                  <w:r>
-                    <w:rPr>
-                      <w:sz w:val="18"/>
-                    </w:rPr>
-                    <w:t xml:space="preserve">Sem Espaço na Agenda de </w:t>
-                  </w:r>
-                  <w:r>
-                    <w:rPr>
-                      <w:b/>
-                      <w:color w:val="FF0000"/>
-                      <w:sz w:val="18"/>
-                    </w:rPr>
-                    <w:t>$max_t</w:t>
-                  </w:r>
-                  <w:r>
-                    <w:rPr>
-                      <w:sz w:val="18"/>
-                    </w:rPr>
-                    <w:t xml:space="preserve">  etapas</w:t>
-                  </w:r>
-                </w:p>
-              </w:txbxContent>
-            </v:textbox>
-          </v:shape>
-        </w:pict>
-      </w:r>
-      <w:r>
-        <w:rPr>
-          <w:noProof/>
-          <w:lang w:eastAsia="pt-BR"/>
-        </w:rPr>
-        <w:pict>
-          <v:shape id="_x0000_s1317" type="#_x0000_t32" style="position:absolute;margin-left:193.1pt;margin-top:108.45pt;width:40.95pt;height:0;z-index:251802112" o:connectortype="straight">
-            <v:stroke endarrow="block"/>
-          </v:shape>
-        </w:pict>
-      </w:r>
-    </w:p>
-    <w:p>
-      <w:r>
-        <w:rPr>
-          <w:noProof/>
-          <w:lang w:eastAsia="pt-BR"/>
-        </w:rPr>
-        <w:pict>
-          <v:group id="_x0000_s1368" style="position:absolute;margin-left:147.65pt;margin-top:21.45pt;width:292.95pt;height:38.85pt;z-index:251854336" coordorigin="4371,13906" coordsize="5594,1114">
-            <v:shape id="_x0000_s1369" type="#_x0000_t32" style="position:absolute;left:4371;top:15018;width:5594;height:1;flip:y" o:connectortype="straight"/>
-            <v:shape id="_x0000_s1370" type="#_x0000_t32" style="position:absolute;left:9965;top:13906;width:0;height:1114" o:connectortype="straight"/>
-          </v:group>
-        </w:pict>
-      </w:r>
-      <w:r>
-        <w:rPr>
-          <w:noProof/>
-          <w:lang w:eastAsia="pt-BR"/>
-        </w:rPr>
-        <w:pict>
-          <v:shape id="_x0000_s1360" type="#_x0000_t32" style="position:absolute;margin-left:157.7pt;margin-top:20.8pt;width:0;height:9.25pt;z-index:251846144" o:connectortype="straight">
-            <v:stroke endarrow="block"/>
-          </v:shape>
-        </w:pict>
-      </w:r>
-    </w:p>
-    <w:p>
-      <w:r>
-        <w:rPr>
-          <w:noProof/>
-          <w:lang w:eastAsia="pt-BR"/>
-        </w:rPr>
-        <w:pict>
-          <v:shape id="_x0000_s1329" type="#_x0000_t109" style="position:absolute;margin-left:126.35pt;margin-top:4.65pt;width:65.7pt;height:23.65pt;z-index:251814400">
-            <v:textbox style="mso-next-textbox:#_x0000_s1329">
-              <w:txbxContent>
-                <w:p>
-                  <w:pPr>
-                    <w:jc w:val="center"/>
-                  </w:pPr>
-                  <w:r>
-                    <w:t>$i++</w:t>
-                  </w:r>
-                </w:p>
-              </w:txbxContent>
-            </v:textbox>
-          </v:shape>
-        </w:pict>
-      </w:r>
-    </w:p>
-    <w:p>
-      <w:r>
-        <w:rPr>
-          <w:noProof/>
-          <w:lang w:eastAsia="pt-BR"/>
-        </w:rPr>
-        <w:pict>
-          <v:shape id="_x0000_s1372" type="#_x0000_t176" style="position:absolute;margin-left:91.75pt;margin-top:60.1pt;width:116.5pt;height:26.55pt;z-index:251856384">
-            <v:textbox>
-              <w:txbxContent>
-                <w:p>
-                  <w:pPr>
-                    <w:jc w:val="center"/>
-                    <w:rPr>
-                      <w:sz w:val="18"/>
-                    </w:rPr>
-                  </w:pPr>
-                  <w:r>
-                    <w:rPr>
-                      <w:sz w:val="20"/>
-                    </w:rPr>
-                    <w:t>AjustaFimPeriodoV()</w:t>
-                  </w:r>
-                </w:p>
-              </w:txbxContent>
-            </v:textbox>
-          </v:shape>
-        </w:pict>
-      </w:r>
-      <w:r>
-        <w:rPr>
-          <w:noProof/>
-          <w:lang w:eastAsia="pt-BR"/>
-        </w:rPr>
-        <w:pict>
-          <v:shape id="_x0000_s1373" type="#_x0000_t32" style="position:absolute;margin-left:147.55pt;margin-top:45.55pt;width:.1pt;height:14.55pt;z-index:251857408" o:connectortype="straight">
-            <v:stroke endarrow="block"/>
-          </v:shape>
-        </w:pict>
-      </w:r>
-      <w:r>
-        <w:rPr>
-          <w:noProof/>
-          <w:lang w:eastAsia="pt-BR"/>
-        </w:rPr>
-        <w:pict>
-          <v:shape id="_x0000_s1324" type="#_x0000_t32" style="position:absolute;margin-left:147.65pt;margin-top:2.85pt;width:.1pt;height:14.55pt;z-index:251809280" o:connectortype="straight">
-            <v:stroke endarrow="block"/>
-          </v:shape>
-        </w:pict>
-      </w:r>
-      <w:r>
-        <w:rPr>
-          <w:noProof/>
-          <w:lang w:eastAsia="pt-BR"/>
-        </w:rPr>
-        <w:pict>
-          <v:shape id="_x0000_s1363" type="#_x0000_t32" style="position:absolute;margin-left:-19.5pt;margin-top:32.15pt;width:121.05pt;height:.05pt;z-index:251849216" o:connectortype="straight"/>
-        </w:pict>
-      </w:r>
-    </w:p>
-    <w:p>
-      <w:pPr>
-        <w:rPr>
-          <w:rFonts w:ascii="Arial" w:eastAsiaTheme="majorEastAsia" w:hAnsi="Arial" w:cstheme="majorBidi"/>
-          <w:b/>
-          <w:bCs/>
-          <w:color w:val="4F81BD" w:themeColor="accent1"/>
-          <w:sz w:val="24"/>
-          <w:szCs w:val="26"/>
-        </w:rPr>
-      </w:pPr>
-      <w:r>
-        <w:br w:type="page"/>
-      </w:r>
-    </w:p>
-    <w:p>
-      <w:pPr>
-        <w:pStyle w:val="Ttulo2"/>
-      </w:pPr>
-      <w:r>
-        <w:t>Parametrização</w:t>
-      </w:r>
-    </w:p>
-    <w:p>
-      <w:r>
-        <w:t xml:space="preserve">a) </w:t>
-      </w:r>
-      <w:r>
-        <w:rPr>
-          <w:b/>
-          <w:color w:val="FF0000"/>
-        </w:rPr>
-        <w:t>max_t</w:t>
-      </w:r>
-      <w:r>
-        <w:rPr>
-          <w:b/>
-        </w:rPr>
-        <w:t xml:space="preserve"> : </w:t>
-      </w:r>
-      <w:r>
-        <w:t>número máximo de trilhas se informado, senã</w:t>
-      </w:r>
-      <w:r>
-        <w:t>o o default = 100</w:t>
-      </w:r>
-    </w:p>
-    <w:p>
-      <w:pPr>
-        <w:pStyle w:val="Ttulo2"/>
-      </w:pPr>
-      <w:r>
-        <w:t>CarregarTemp()</w:t>
-      </w:r>
-    </w:p>
-    <w:p>
-      <w:pPr>
-        <w:rPr>
-          <w:b/>
-        </w:rPr>
-      </w:pPr>
-      <w:r>
-        <w:t xml:space="preserve">se não encontrar </w:t>
-      </w:r>
-      <w:r>
-        <w:rPr>
-          <w:b/>
-        </w:rPr>
-        <w:t>$Entrada[n]=&gt;palestra</w:t>
-      </w:r>
-      <w:r>
-        <w:t xml:space="preserve"> em </w:t>
-      </w:r>
-      <w:r>
-        <w:rPr>
-          <w:b/>
-        </w:rPr>
-        <w:t>$Temp</w:t>
-      </w:r>
-    </w:p>
-    <w:p>
-      <w:r>
-        <w:tab/>
-        <w:t xml:space="preserve">Adiciona à matriz </w:t>
-      </w:r>
-      <w:r>
-        <w:rPr>
-          <w:b/>
-        </w:rPr>
-        <w:t>$Temp[$palestra,$duracao]</w:t>
-      </w:r>
-      <w:r>
-        <w:t xml:space="preserve"> declarada no início como vazia.</w:t>
-      </w:r>
-    </w:p>
-    <w:p>
-      <w:r>
-        <w:t>senão</w:t>
-      </w:r>
-    </w:p>
-    <w:p>
-      <w:r>
-        <w:tab/>
-        <w:t>Mensagem de erro: 'Palestra duplicada na matriz de entrada'.</w:t>
-      </w:r>
-    </w:p>
-    <w:p/>
-    <w:p>
-      <w:pPr>
-        <w:pStyle w:val="Ttulo2"/>
-      </w:pPr>
-      <w:r>
-        <w:t>SortearTemp()</w:t>
-      </w:r>
-    </w:p>
-    <w:p>
-      <w:r>
-        <w:t xml:space="preserve">Ordena a matriz </w:t>
-      </w:r>
-      <w:r>
-        <w:rPr>
-          <w:b/>
-        </w:rPr>
-        <w:t>$Temp</w:t>
-      </w:r>
-      <w:r>
-        <w:t xml:space="preserve"> ordem </w:t>
-      </w:r>
-      <w:r>
-        <w:rPr>
-          <w:b/>
-        </w:rPr>
-        <w:t>decrescente de $duracao</w:t>
-      </w:r>
-      <w:r>
-        <w:t>.</w:t>
-      </w:r>
-    </w:p>
-    <w:p>
-      <w:pPr>
-        <w:pStyle w:val="Ttulo2"/>
-      </w:pPr>
-      <w:r>
-        <w:t>AjustaTempoRest($</w:t>
-      </w:r>
-      <w:r>
-        <w:t>trilha,$periodo</w:t>
-      </w:r>
-      <w:r>
-        <w:t>,</w:t>
-      </w:r>
-      <w:r>
-        <w:t>$duracao)</w:t>
-      </w:r>
-    </w:p>
-    <w:p>
-      <w:r>
-        <w:t>global $hora_de_inicio</w:t>
-      </w:r>
-    </w:p>
-    <w:p>
-      <w:r>
-        <w:t>Regras:</w:t>
-      </w:r>
-    </w:p>
-    <w:p>
-      <w:r>
-        <w:t xml:space="preserve">Tantas Trilhas quanto parametrizado em </w:t>
-      </w:r>
-      <w:r>
-        <w:rPr>
-          <w:b/>
-          <w:color w:val="FF0000"/>
-        </w:rPr>
-        <w:t>$max_t</w:t>
-      </w:r>
-    </w:p>
-    <w:p>
-      <w:r>
-        <w:t xml:space="preserve">Cada trilha: </w:t>
-      </w:r>
-    </w:p>
-    <w:p>
-      <w:r>
-        <w:t xml:space="preserve">se </w:t>
-      </w:r>
-      <w:r>
-        <w:rPr>
-          <w:b/>
-        </w:rPr>
-        <w:t>$periodo</w:t>
-      </w:r>
-      <w:r>
-        <w:t xml:space="preserve"> = 'M'</w:t>
-      </w:r>
-    </w:p>
-    <w:p>
-      <w:r>
-        <w:tab/>
-      </w:r>
-      <w:r>
-        <w:rPr>
-          <w:b/>
-        </w:rPr>
-        <w:t>$fim_período</w:t>
-      </w:r>
-      <w:r>
-        <w:t xml:space="preserve"> =  sessão matinal de 09:00-12:00h no máximo</w:t>
-      </w:r>
-    </w:p>
-    <w:p>
-      <w:r>
-        <w:t>se $periodo = 'V'</w:t>
-      </w:r>
-    </w:p>
-    <w:p>
-      <w:pPr>
-        <w:spacing w:after="0"/>
-        <w:ind w:left="709"/>
-      </w:pPr>
-      <w:r>
-        <w:rPr>
-          <w:b/>
-        </w:rPr>
-        <w:t>$fim_período</w:t>
-      </w:r>
-      <w:r>
-        <w:t xml:space="preserve"> =  sessão vespertina da 13:00-16:00 prorrogável até 17:00h </w:t>
-      </w:r>
-    </w:p>
-    <w:p>
-      <w:r>
-        <w:tab/>
-        <w:t xml:space="preserve">(nunca terminar antes das 16:00h) </w:t>
-      </w:r>
-    </w:p>
-    <w:p>
-      <w:r>
-        <w:t xml:space="preserve">Matriz </w:t>
-      </w:r>
-      <w:r>
-        <w:rPr>
-          <w:b/>
-        </w:rPr>
-        <w:t>$TRILHA</w:t>
-      </w:r>
-      <w:r>
-        <w:t>[periodo,numero_trilha,ultimo_final,tempo_restante]</w:t>
-      </w:r>
-    </w:p>
-    <w:p>
-      <w:r>
-        <w:t>$hora_de_inicio = $TRILHA[$trilha,$periodo,</w:t>
-      </w:r>
-      <w:r>
-        <w:t xml:space="preserve"> </w:t>
-      </w:r>
-      <w:r>
-        <w:t>ultimo_final]</w:t>
-      </w:r>
-    </w:p>
-    <w:p>
-      <w:r>
-        <w:t>$hora_final = $hora_de_inicio + $duracao</w:t>
-      </w:r>
-    </w:p>
-    <w:p>
-      <w:r>
-        <w:t xml:space="preserve">$tempo_restante = </w:t>
-      </w:r>
-      <w:r>
-        <w:rPr>
-          <w:b/>
-        </w:rPr>
-        <w:t>$fim_período</w:t>
-      </w:r>
-      <w:r>
-        <w:t xml:space="preserve"> - $hora_final</w:t>
-      </w:r>
-    </w:p>
-    <w:p>
-      <w:r>
-        <w:t>$TRILHA[periodo,numero_trilha,tempo_restante] = $tempo_restante</w:t>
-      </w:r>
-    </w:p>
-    <w:p>
-      <w:pPr>
-        <w:pStyle w:val="Ttulo2"/>
-      </w:pPr>
-      <w:r>
-        <w:t>AnotaSaida($</w:t>
-      </w:r>
-      <w:r>
-        <w:t>tr</w:t>
-      </w:r>
-      <w:r>
-        <w:t>i</w:t>
-      </w:r>
-      <w:r>
-        <w:t>lha</w:t>
-      </w:r>
-      <w:r>
-        <w:t>, $periodo,</w:t>
-      </w:r>
-      <w:r>
-        <w:t>$</w:t>
-      </w:r>
-      <w:r>
-        <w:t>Temp[n</w:t>
-      </w:r>
-      <w:r>
-        <w:t>,palestra</w:t>
-      </w:r>
-      <w:r>
-        <w:t>]</w:t>
-      </w:r>
-      <w:r>
-        <w:t>,$hora_inicio</w:t>
-      </w:r>
-      <w:r>
-        <w:t>)</w:t>
-      </w:r>
-    </w:p>
-    <w:p>
-      <w:r>
-        <w:t xml:space="preserve">Adiciona na matriz </w:t>
-      </w:r>
-      <w:r>
-        <w:rPr>
-          <w:b/>
-        </w:rPr>
-        <w:t>Saida</w:t>
-      </w:r>
-      <w:r>
-        <w:rPr>
-          <w:b/>
-        </w:rPr>
-        <w:t xml:space="preserve"> </w:t>
-      </w:r>
-      <w:r>
-        <w:t>(inicializada vazia)</w:t>
-      </w:r>
-    </w:p>
-    <w:p>
-      <w:pPr>
-        <w:pStyle w:val="Ttulo2"/>
-      </w:pPr>
-      <w:r>
-        <w:t>AjustaFimPeriodoV()</w:t>
-      </w:r>
-    </w:p>
-    <w:p>
-      <w:r>
-        <w:t>Caso algum $período(V) final seja menor que 16:00h teremos que remanejar palestas que estejam em outros períodos de modo que o todos os vespertinhos terminem depois das 16h.</w:t>
-      </w:r>
-    </w:p>
-    <w:p/>
     <w:sectPr>
       <w:pgSz w:w="11906" w:h="16838"/>
       <w:pgMar w:top="961" w:right="849" w:bottom="1417" w:left="1418" w:header="284" w:footer="708" w:gutter="0"/>

</xml_diff>